<commit_message>
upload exam 2 key
</commit_message>
<xml_diff>
--- a/exams/exam2/Wendt_512_exam2.docx
+++ b/exams/exam2/Wendt_512_exam2.docx
@@ -2903,7 +2903,23 @@
           <w:sz w:val="22"/>
           <w:szCs w:val="22"/>
         </w:rPr>
-        <w:t xml:space="preserve">Briefly explain the difference between Models 1 and 2. Be specific! </w:t>
+        <w:t xml:space="preserve">Briefly explain the difference between Models 1 and 2. </w:t>
+      </w:r>
+      <w:commentRangeStart w:id="0"/>
+      <w:r>
+        <w:rPr>
+          <w:rFonts w:cstheme="minorHAnsi"/>
+          <w:sz w:val="22"/>
+          <w:szCs w:val="22"/>
+        </w:rPr>
+        <w:t xml:space="preserve">Be specific! </w:t>
+      </w:r>
+      <w:commentRangeEnd w:id="0"/>
+      <w:r>
+        <w:rPr>
+          <w:rStyle w:val="CommentReference"/>
+        </w:rPr>
+        <w:commentReference w:id="0"/>
       </w:r>
     </w:p>
     <w:p>
@@ -3336,7 +3352,7 @@
                 <wp:cNvGraphicFramePr/>
                 <a:graphic xmlns:a="http://schemas.openxmlformats.org/drawingml/2006/main">
                   <a:graphicData uri="http://schemas.microsoft.com/office/word/2010/wordprocessingInk">
-                    <w14:contentPart bwMode="auto" r:id="rId10">
+                    <w14:contentPart bwMode="auto" r:id="rId13">
                       <w14:nvContentPartPr>
                         <w14:cNvContentPartPr/>
                       </w14:nvContentPartPr>
@@ -3359,7 +3375,7 @@
           <mc:Fallback>
             <w:pict>
               <v:shape w14:anchorId="17317391" id="Ink 3" o:spid="_x0000_s1026" type="#_x0000_t75" style="position:absolute;margin-left:65.65pt;margin-top:-3.3pt;width:33.35pt;height:20.55pt;z-index:251660288;visibility:visible;mso-wrap-style:square;mso-width-percent:0;mso-height-percent:0;mso-wrap-distance-left:9pt;mso-wrap-distance-top:0;mso-wrap-distance-right:9pt;mso-wrap-distance-bottom:0;mso-position-horizontal:absolute;mso-position-horizontal-relative:text;mso-position-vertical:absolute;mso-position-vertical-relative:text;mso-width-percent:0;mso-height-percent:0;mso-width-relative:margin;mso-height-relative:margin" o:gfxdata="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">
-                <v:imagedata r:id="rId11" o:title=""/>
+                <v:imagedata r:id="rId14" o:title=""/>
               </v:shape>
             </w:pict>
           </mc:Fallback>
@@ -5505,8 +5521,8 @@
       </w:pPr>
     </w:p>
     <w:sectPr>
-      <w:footerReference w:type="even" r:id="rId12"/>
-      <w:footerReference w:type="default" r:id="rId13"/>
+      <w:footerReference w:type="even" r:id="rId15"/>
+      <w:footerReference w:type="default" r:id="rId16"/>
       <w:pgSz w:w="12240" w:h="15840"/>
       <w:pgMar w:top="774" w:right="1080" w:bottom="1440" w:left="1080" w:header="720" w:footer="720" w:gutter="0"/>
       <w:cols w:space="720"/>
@@ -5514,6 +5530,50 @@
     </w:sectPr>
   </w:body>
 </w:document>
+</file>
+
+<file path=word/comments.xml><?xml version="1.0" encoding="utf-8"?>
+<w:comments xmlns:wpc="http://schemas.microsoft.com/office/word/2010/wordprocessingCanvas" xmlns:cx="http://schemas.microsoft.com/office/drawing/2014/chartex" xmlns:cx1="http://schemas.microsoft.com/office/drawing/2015/9/8/chartex" xmlns:cx2="http://schemas.microsoft.com/office/drawing/2015/10/21/chartex" xmlns:cx3="http://schemas.microsoft.com/office/drawing/2016/5/9/chartex" xmlns:cx4="http://schemas.microsoft.com/office/drawing/2016/5/10/chartex" xmlns:cx5="http://schemas.microsoft.com/office/drawing/2016/5/11/chartex" xmlns:cx6="http://schemas.microsoft.com/office/drawing/2016/5/12/chartex" xmlns:cx7="http://schemas.microsoft.com/office/drawing/2016/5/13/chartex" xmlns:cx8="http://schemas.microsoft.com/office/drawing/2016/5/14/chartex" xmlns:mc="http://schemas.openxmlformats.org/markup-compatibility/2006" xmlns:aink="http://schemas.microsoft.com/office/drawing/2016/ink" xmlns:am3d="http://schemas.microsoft.com/office/drawing/2017/model3d" xmlns:o="urn:schemas-microsoft-com:office:office" xmlns:r="http://schemas.openxmlformats.org/officeDocument/2006/relationships" xmlns:m="http://schemas.openxmlformats.org/officeDocument/2006/math" xmlns:v="urn:schemas-microsoft-com:vml" xmlns:wp14="http://schemas.microsoft.com/office/word/2010/wordprocessingDrawing" xmlns:wp="http://schemas.openxmlformats.org/drawingml/2006/wordprocessingDrawing" xmlns:w10="urn:schemas-microsoft-com:office:word" xmlns:w="http://schemas.openxmlformats.org/wordprocessingml/2006/main" xmlns:w14="http://schemas.microsoft.com/office/word/2010/wordml" xmlns:w15="http://schemas.microsoft.com/office/word/2012/wordml" xmlns:w16cid="http://schemas.microsoft.com/office/word/2016/wordml/cid" xmlns:w16se="http://schemas.microsoft.com/office/word/2015/wordml/symex" xmlns:wpg="http://schemas.microsoft.com/office/word/2010/wordprocessingGroup" xmlns:wpi="http://schemas.microsoft.com/office/word/2010/wordprocessingInk" xmlns:wne="http://schemas.microsoft.com/office/word/2006/wordml" xmlns:wps="http://schemas.microsoft.com/office/word/2010/wordprocessingShape" mc:Ignorable="w14 w15 w16se w16cid wp14">
+  <w:comment w:id="0" w:author="Wendt,Kathleen" w:date="2020-05-01T10:02:00Z" w:initials="W">
+    <w:p>
+      <w:pPr>
+        <w:rPr>
+          <w:rFonts w:ascii="Times New Roman" w:eastAsia="Times New Roman" w:hAnsi="Times New Roman" w:cs="Times New Roman"/>
+        </w:rPr>
+      </w:pPr>
+      <w:r>
+        <w:rPr>
+          <w:rStyle w:val="CommentReference"/>
+        </w:rPr>
+        <w:annotationRef/>
+      </w:r>
+      <w:r>
+        <w:rPr>
+          <w:rFonts w:ascii="Times New Roman" w:eastAsia="Times New Roman" w:hAnsi="Times New Roman" w:cs="Times New Roman"/>
+        </w:rPr>
+        <w:t xml:space="preserve">LOST </w:t>
+      </w:r>
+      <w:r>
+        <w:rPr>
+          <w:rFonts w:ascii="Times New Roman" w:eastAsia="Times New Roman" w:hAnsi="Times New Roman" w:cs="Times New Roman"/>
+        </w:rPr>
+        <w:t xml:space="preserve">2pts: Model 2 will generalize to the population represented by these logs. Model 1 will only apply to the 8 logs in the study. </w:t>
+      </w:r>
+    </w:p>
+  </w:comment>
+</w:comments>
+</file>
+
+<file path=word/commentsExtended.xml><?xml version="1.0" encoding="utf-8"?>
+<w15:commentsEx xmlns:wpc="http://schemas.microsoft.com/office/word/2010/wordprocessingCanvas" xmlns:cx="http://schemas.microsoft.com/office/drawing/2014/chartex" xmlns:cx1="http://schemas.microsoft.com/office/drawing/2015/9/8/chartex" xmlns:cx2="http://schemas.microsoft.com/office/drawing/2015/10/21/chartex" xmlns:cx3="http://schemas.microsoft.com/office/drawing/2016/5/9/chartex" xmlns:cx4="http://schemas.microsoft.com/office/drawing/2016/5/10/chartex" xmlns:cx5="http://schemas.microsoft.com/office/drawing/2016/5/11/chartex" xmlns:cx6="http://schemas.microsoft.com/office/drawing/2016/5/12/chartex" xmlns:cx7="http://schemas.microsoft.com/office/drawing/2016/5/13/chartex" xmlns:cx8="http://schemas.microsoft.com/office/drawing/2016/5/14/chartex" xmlns:mc="http://schemas.openxmlformats.org/markup-compatibility/2006" xmlns:aink="http://schemas.microsoft.com/office/drawing/2016/ink" xmlns:am3d="http://schemas.microsoft.com/office/drawing/2017/model3d" xmlns:o="urn:schemas-microsoft-com:office:office" xmlns:r="http://schemas.openxmlformats.org/officeDocument/2006/relationships" xmlns:m="http://schemas.openxmlformats.org/officeDocument/2006/math" xmlns:v="urn:schemas-microsoft-com:vml" xmlns:wp14="http://schemas.microsoft.com/office/word/2010/wordprocessingDrawing" xmlns:wp="http://schemas.openxmlformats.org/drawingml/2006/wordprocessingDrawing" xmlns:w10="urn:schemas-microsoft-com:office:word" xmlns:w="http://schemas.openxmlformats.org/wordprocessingml/2006/main" xmlns:w14="http://schemas.microsoft.com/office/word/2010/wordml" xmlns:w15="http://schemas.microsoft.com/office/word/2012/wordml" xmlns:w16cid="http://schemas.microsoft.com/office/word/2016/wordml/cid" xmlns:w16se="http://schemas.microsoft.com/office/word/2015/wordml/symex" xmlns:wpg="http://schemas.microsoft.com/office/word/2010/wordprocessingGroup" xmlns:wpi="http://schemas.microsoft.com/office/word/2010/wordprocessingInk" xmlns:wne="http://schemas.microsoft.com/office/word/2006/wordml" xmlns:wps="http://schemas.microsoft.com/office/word/2010/wordprocessingShape" mc:Ignorable="w14 w15 w16se w16cid wp14">
+  <w15:commentEx w15:paraId="5BA7EFD5" w15:done="0"/>
+</w15:commentsEx>
+</file>
+
+<file path=word/commentsIds.xml><?xml version="1.0" encoding="utf-8"?>
+<w16cid:commentsIds xmlns:wpc="http://schemas.microsoft.com/office/word/2010/wordprocessingCanvas" xmlns:cx="http://schemas.microsoft.com/office/drawing/2014/chartex" xmlns:cx1="http://schemas.microsoft.com/office/drawing/2015/9/8/chartex" xmlns:cx2="http://schemas.microsoft.com/office/drawing/2015/10/21/chartex" xmlns:cx3="http://schemas.microsoft.com/office/drawing/2016/5/9/chartex" xmlns:cx4="http://schemas.microsoft.com/office/drawing/2016/5/10/chartex" xmlns:cx5="http://schemas.microsoft.com/office/drawing/2016/5/11/chartex" xmlns:cx6="http://schemas.microsoft.com/office/drawing/2016/5/12/chartex" xmlns:cx7="http://schemas.microsoft.com/office/drawing/2016/5/13/chartex" xmlns:cx8="http://schemas.microsoft.com/office/drawing/2016/5/14/chartex" xmlns:mc="http://schemas.openxmlformats.org/markup-compatibility/2006" xmlns:aink="http://schemas.microsoft.com/office/drawing/2016/ink" xmlns:am3d="http://schemas.microsoft.com/office/drawing/2017/model3d" xmlns:o="urn:schemas-microsoft-com:office:office" xmlns:r="http://schemas.openxmlformats.org/officeDocument/2006/relationships" xmlns:m="http://schemas.openxmlformats.org/officeDocument/2006/math" xmlns:v="urn:schemas-microsoft-com:vml" xmlns:wp14="http://schemas.microsoft.com/office/word/2010/wordprocessingDrawing" xmlns:wp="http://schemas.openxmlformats.org/drawingml/2006/wordprocessingDrawing" xmlns:w10="urn:schemas-microsoft-com:office:word" xmlns:w="http://schemas.openxmlformats.org/wordprocessingml/2006/main" xmlns:w14="http://schemas.microsoft.com/office/word/2010/wordml" xmlns:w15="http://schemas.microsoft.com/office/word/2012/wordml" xmlns:w16cid="http://schemas.microsoft.com/office/word/2016/wordml/cid" xmlns:w16se="http://schemas.microsoft.com/office/word/2015/wordml/symex" xmlns:wpg="http://schemas.microsoft.com/office/word/2010/wordprocessingGroup" xmlns:wpi="http://schemas.microsoft.com/office/word/2010/wordprocessingInk" xmlns:wne="http://schemas.microsoft.com/office/word/2006/wordml" xmlns:wps="http://schemas.microsoft.com/office/word/2010/wordprocessingShape" mc:Ignorable="w14 w15 w16se w16cid wp14">
+  <w16cid:commentId w16cid:paraId="5BA7EFD5" w16cid:durableId="22567227"/>
+</w16cid:commentsIds>
 </file>
 
 <file path=word/endnotes.xml><?xml version="1.0" encoding="utf-8"?>
@@ -9938,6 +9998,14 @@
     <w:abstractNumId w:val="25"/>
   </w:num>
 </w:numbering>
+</file>
+
+<file path=word/people.xml><?xml version="1.0" encoding="utf-8"?>
+<w15:people xmlns:wpc="http://schemas.microsoft.com/office/word/2010/wordprocessingCanvas" xmlns:cx="http://schemas.microsoft.com/office/drawing/2014/chartex" xmlns:cx1="http://schemas.microsoft.com/office/drawing/2015/9/8/chartex" xmlns:cx2="http://schemas.microsoft.com/office/drawing/2015/10/21/chartex" xmlns:cx3="http://schemas.microsoft.com/office/drawing/2016/5/9/chartex" xmlns:cx4="http://schemas.microsoft.com/office/drawing/2016/5/10/chartex" xmlns:cx5="http://schemas.microsoft.com/office/drawing/2016/5/11/chartex" xmlns:cx6="http://schemas.microsoft.com/office/drawing/2016/5/12/chartex" xmlns:cx7="http://schemas.microsoft.com/office/drawing/2016/5/13/chartex" xmlns:cx8="http://schemas.microsoft.com/office/drawing/2016/5/14/chartex" xmlns:mc="http://schemas.openxmlformats.org/markup-compatibility/2006" xmlns:aink="http://schemas.microsoft.com/office/drawing/2016/ink" xmlns:am3d="http://schemas.microsoft.com/office/drawing/2017/model3d" xmlns:o="urn:schemas-microsoft-com:office:office" xmlns:r="http://schemas.openxmlformats.org/officeDocument/2006/relationships" xmlns:m="http://schemas.openxmlformats.org/officeDocument/2006/math" xmlns:v="urn:schemas-microsoft-com:vml" xmlns:wp14="http://schemas.microsoft.com/office/word/2010/wordprocessingDrawing" xmlns:wp="http://schemas.openxmlformats.org/drawingml/2006/wordprocessingDrawing" xmlns:w10="urn:schemas-microsoft-com:office:word" xmlns:w="http://schemas.openxmlformats.org/wordprocessingml/2006/main" xmlns:w14="http://schemas.microsoft.com/office/word/2010/wordml" xmlns:w15="http://schemas.microsoft.com/office/word/2012/wordml" xmlns:w16cid="http://schemas.microsoft.com/office/word/2016/wordml/cid" xmlns:w16se="http://schemas.microsoft.com/office/word/2015/wordml/symex" xmlns:wpg="http://schemas.microsoft.com/office/word/2010/wordprocessingGroup" xmlns:wpi="http://schemas.microsoft.com/office/word/2010/wordprocessingInk" xmlns:wne="http://schemas.microsoft.com/office/word/2006/wordml" xmlns:wps="http://schemas.microsoft.com/office/word/2010/wordprocessingShape" mc:Ignorable="w14 w15 w16se w16cid wp14">
+  <w15:person w15:author="Wendt,Kathleen">
+    <w15:presenceInfo w15:providerId="AD" w15:userId="S::wendtke@colostate.edu::44bc61c7-28b2-4248-b1f5-21ff613745c2"/>
+  </w15:person>
+</w15:people>
 </file>
 
 <file path=word/styles.xml><?xml version="1.0" encoding="utf-8"?>

</xml_diff>